<commit_message>
Adding explanantions for Algo used
</commit_message>
<xml_diff>
--- a/Knight Board.docx
+++ b/Knight Board.docx
@@ -859,26 +859,11 @@
         </w:rPr>
         <w:t xml:space="preserve"> method. This is because these square incur a zero cost and result in a move not defined a standard knight’s move.</w:t>
       </w:r>
+    </w:p>
+    <w:p>
       <w:bookmarkStart w:id="0" w:name="_GoBack"/>
       <w:bookmarkEnd w:id="0"/>
     </w:p>
-    <w:p>
-      <w:pPr>
-        <w:rPr>
-          <w:b/>
-          <w:sz w:val="24"/>
-        </w:rPr>
-      </w:pPr>
-      <w:r>
-        <w:rPr>
-          <w:b/>
-          <w:sz w:val="24"/>
-        </w:rPr>
-        <w:t>Problem 5</w:t>
-      </w:r>
-    </w:p>
-    <w:p/>
-    <w:p/>
     <w:sectPr>
       <w:pgSz w:w="12240" w:h="15840"/>
       <w:pgMar w:top="1440" w:right="1440" w:bottom="1440" w:left="1440" w:header="720" w:footer="720" w:gutter="0"/>

</xml_diff>